<commit_message>
add presentation and demo file
</commit_message>
<xml_diff>
--- a/documentation/ci book store.docx
+++ b/documentation/ci book store.docx
@@ -68,18 +68,7 @@
             <w:sz w:val="28"/>
             <w:lang w:val="en-US"/>
           </w:rPr>
-          <w:t>https://ci.appveyor.com/project/andrshevch/pro</w:t>
-        </w:r>
-        <w:bookmarkStart w:id="0" w:name="_GoBack"/>
-        <w:bookmarkEnd w:id="0"/>
-        <w:r>
-          <w:rPr>
-            <w:rStyle w:val="a3"/>
-            <w:rFonts w:ascii="Times New Roman" w:hAnsi="Times New Roman" w:cs="Times New Roman"/>
-            <w:sz w:val="28"/>
-            <w:lang w:val="en-US"/>
-          </w:rPr>
-          <w:t>ject</w:t>
+          <w:t>https://ci.appveyor.com/project/andrshevch/project</w:t>
         </w:r>
       </w:hyperlink>
     </w:p>
@@ -353,10 +342,10 @@
           <w:noProof/>
         </w:rPr>
         <w:drawing>
-          <wp:inline distT="0" distB="0" distL="0" distR="0" wp14:anchorId="6F988810" wp14:editId="31DFD347">
-            <wp:extent cx="5600700" cy="2424584"/>
+          <wp:inline distT="0" distB="0" distL="0" distR="0" wp14:anchorId="07F20297" wp14:editId="3F321570">
+            <wp:extent cx="6120765" cy="2518410"/>
             <wp:effectExtent l="0" t="0" r="0" b="0"/>
-            <wp:docPr id="3" name="Рисунок 3"/>
+            <wp:docPr id="6" name="Рисунок 6"/>
             <wp:cNvGraphicFramePr>
               <a:graphicFrameLocks xmlns:a="http://schemas.openxmlformats.org/drawingml/2006/main" noChangeAspect="1"/>
             </wp:cNvGraphicFramePr>
@@ -376,7 +365,7 @@
                   <pic:spPr>
                     <a:xfrm>
                       <a:off x="0" y="0"/>
-                      <a:ext cx="5622568" cy="2434051"/>
+                      <a:ext cx="6120765" cy="2518410"/>
                     </a:xfrm>
                     <a:prstGeom prst="rect">
                       <a:avLst/>
@@ -431,10 +420,10 @@
           <w:noProof/>
         </w:rPr>
         <w:drawing>
-          <wp:inline distT="0" distB="0" distL="0" distR="0" wp14:anchorId="0EAC8F6F" wp14:editId="2C98F1DE">
-            <wp:extent cx="5481205" cy="2571750"/>
-            <wp:effectExtent l="0" t="0" r="5715" b="0"/>
-            <wp:docPr id="4" name="Рисунок 4"/>
+          <wp:inline distT="0" distB="0" distL="0" distR="0" wp14:anchorId="1630CC5A" wp14:editId="691C4F3E">
+            <wp:extent cx="6038850" cy="2781300"/>
+            <wp:effectExtent l="0" t="0" r="0" b="0"/>
+            <wp:docPr id="7" name="Рисунок 7"/>
             <wp:cNvGraphicFramePr>
               <a:graphicFrameLocks xmlns:a="http://schemas.openxmlformats.org/drawingml/2006/main" noChangeAspect="1"/>
             </wp:cNvGraphicFramePr>
@@ -454,7 +443,7 @@
                   <pic:spPr>
                     <a:xfrm>
                       <a:off x="0" y="0"/>
-                      <a:ext cx="5487340" cy="2574628"/>
+                      <a:ext cx="6038850" cy="2781300"/>
                     </a:xfrm>
                     <a:prstGeom prst="rect">
                       <a:avLst/>
@@ -466,14 +455,8 @@
           </wp:inline>
         </w:drawing>
       </w:r>
-    </w:p>
-    <w:p>
-      <w:pPr>
-        <w:rPr>
-          <w:rFonts w:ascii="Times New Roman" w:hAnsi="Times New Roman" w:cs="Times New Roman"/>
-          <w:sz w:val="28"/>
-        </w:rPr>
-      </w:pPr>
+      <w:bookmarkStart w:id="0" w:name="_GoBack"/>
+      <w:bookmarkEnd w:id="0"/>
     </w:p>
     <w:p>
       <w:pPr>

</xml_diff>